<commit_message>
Update đặc tả usecase mượn sách
</commit_message>
<xml_diff>
--- a/Docs/Đặc tả usecase mượn sách.docx
+++ b/Docs/Đặc tả usecase mượn sách.docx
@@ -604,57 +604,7 @@
                 <w:szCs w:val="26"/>
                 <w:lang w:val="vi-VN"/>
               </w:rPr>
-              <w:t xml:space="preserve"> sẽ được </w:t>
-            </w:r>
-            <w:r>
-              <w:rPr>
-                <w:rFonts w:ascii="Calibri" w:eastAsia="Times New Roman" w:hAnsi="Calibri" w:cs="Calibri"/>
-                <w:color w:val="000000"/>
-                <w:sz w:val="26"/>
-                <w:szCs w:val="26"/>
-                <w:lang w:val="vi-VN"/>
-              </w:rPr>
-              <w:t>thêm vào</w:t>
-            </w:r>
-            <w:r>
-              <w:rPr>
-                <w:rFonts w:ascii="Calibri" w:eastAsia="Times New Roman" w:hAnsi="Calibri" w:cs="Calibri"/>
-                <w:color w:val="000000"/>
-                <w:sz w:val="26"/>
-                <w:szCs w:val="26"/>
-                <w:lang w:val="vi-VN"/>
-              </w:rPr>
-              <w:t xml:space="preserve"> </w:t>
-            </w:r>
-            <w:r>
-              <w:rPr>
-                <w:rFonts w:ascii="Calibri" w:eastAsia="Times New Roman" w:hAnsi="Calibri" w:cs="Calibri"/>
-                <w:color w:val="000000"/>
-                <w:sz w:val="26"/>
-                <w:szCs w:val="26"/>
-                <w:lang w:val="vi-VN"/>
-              </w:rPr>
-              <w:t>danh sách</w:t>
-            </w:r>
-            <w:r>
-              <w:rPr>
-                <w:rFonts w:ascii="Calibri" w:eastAsia="Times New Roman" w:hAnsi="Calibri" w:cs="Calibri"/>
-                <w:color w:val="000000"/>
-                <w:sz w:val="26"/>
-                <w:szCs w:val="26"/>
-                <w:lang w:val="vi-VN"/>
-              </w:rPr>
-              <w:t xml:space="preserve"> </w:t>
-            </w:r>
-            <w:r>
-              <w:rPr>
-                <w:rFonts w:ascii="Calibri" w:eastAsia="Times New Roman" w:hAnsi="Calibri" w:cs="Calibri"/>
-                <w:color w:val="000000"/>
-                <w:sz w:val="26"/>
-                <w:szCs w:val="26"/>
-                <w:lang w:val="vi-VN"/>
-              </w:rPr>
-              <w:t>phiếu mượn</w:t>
+              <w:t xml:space="preserve"> sẽ được thêm vào danh sách phiếu mượn</w:t>
             </w:r>
           </w:p>
         </w:tc>
@@ -739,8 +689,8 @@
             </w:tblPr>
             <w:tblGrid>
               <w:gridCol w:w="589"/>
-              <w:gridCol w:w="1130"/>
-              <w:gridCol w:w="4999"/>
+              <w:gridCol w:w="1141"/>
+              <w:gridCol w:w="5141"/>
             </w:tblGrid>
             <w:tr>
               <w:trPr>
@@ -1691,8 +1641,8 @@
             </w:tblPr>
             <w:tblGrid>
               <w:gridCol w:w="589"/>
-              <w:gridCol w:w="1575"/>
-              <w:gridCol w:w="4554"/>
+              <w:gridCol w:w="1547"/>
+              <w:gridCol w:w="4735"/>
             </w:tblGrid>
             <w:tr>
               <w:trPr>
@@ -1990,6 +1940,244 @@
                       <w:szCs w:val="26"/>
                     </w:rPr>
                     <w:t>sách</w:t>
+                  </w:r>
+                </w:p>
+              </w:tc>
+            </w:tr>
+            <w:tr>
+              <w:trPr>
+                <w:trHeight w:val="449"/>
+              </w:trPr>
+              <w:tc>
+                <w:tcPr>
+                  <w:tcW w:w="0" w:type="auto"/>
+                  <w:tcBorders>
+                    <w:top w:val="single" w:sz="4" w:space="0" w:color="000000"/>
+                    <w:left w:val="single" w:sz="4" w:space="0" w:color="000000"/>
+                    <w:bottom w:val="single" w:sz="4" w:space="0" w:color="000000"/>
+                    <w:right w:val="single" w:sz="4" w:space="0" w:color="000000"/>
+                  </w:tcBorders>
+                  <w:tcMar>
+                    <w:top w:w="0" w:type="dxa"/>
+                    <w:left w:w="108" w:type="dxa"/>
+                    <w:bottom w:w="0" w:type="dxa"/>
+                    <w:right w:w="108" w:type="dxa"/>
+                  </w:tcMar>
+                </w:tcPr>
+                <w:p>
+                  <w:pPr>
+                    <w:rPr>
+                      <w:rFonts w:ascii="Calibri" w:eastAsia="Times New Roman" w:hAnsi="Calibri" w:cs="Calibri"/>
+                      <w:color w:val="000000"/>
+                      <w:sz w:val="26"/>
+                      <w:szCs w:val="26"/>
+                      <w:lang w:val="vi-VN"/>
+                    </w:rPr>
+                  </w:pPr>
+                  <w:r>
+                    <w:rPr>
+                      <w:rFonts w:ascii="Calibri" w:eastAsia="Times New Roman" w:hAnsi="Calibri" w:cs="Calibri"/>
+                      <w:color w:val="000000"/>
+                      <w:sz w:val="26"/>
+                      <w:szCs w:val="26"/>
+                      <w:lang w:val="vi-VN"/>
+                    </w:rPr>
+                    <w:t>5b</w:t>
+                  </w:r>
+                </w:p>
+              </w:tc>
+              <w:tc>
+                <w:tcPr>
+                  <w:tcW w:w="0" w:type="auto"/>
+                  <w:tcBorders>
+                    <w:top w:val="single" w:sz="4" w:space="0" w:color="000000"/>
+                    <w:left w:val="single" w:sz="4" w:space="0" w:color="000000"/>
+                    <w:bottom w:val="single" w:sz="4" w:space="0" w:color="000000"/>
+                    <w:right w:val="single" w:sz="4" w:space="0" w:color="000000"/>
+                  </w:tcBorders>
+                  <w:tcMar>
+                    <w:top w:w="0" w:type="dxa"/>
+                    <w:left w:w="108" w:type="dxa"/>
+                    <w:bottom w:w="0" w:type="dxa"/>
+                    <w:right w:w="108" w:type="dxa"/>
+                  </w:tcMar>
+                </w:tcPr>
+                <w:p>
+                  <w:pPr>
+                    <w:rPr>
+                      <w:rFonts w:ascii="Calibri" w:eastAsia="Times New Roman" w:hAnsi="Calibri" w:cs="Calibri"/>
+                      <w:color w:val="000000"/>
+                      <w:sz w:val="26"/>
+                      <w:szCs w:val="26"/>
+                      <w:lang w:val="vi-VN"/>
+                    </w:rPr>
+                  </w:pPr>
+                  <w:r>
+                    <w:rPr>
+                      <w:rFonts w:ascii="Calibri" w:eastAsia="Times New Roman" w:hAnsi="Calibri" w:cs="Calibri"/>
+                      <w:color w:val="000000"/>
+                      <w:sz w:val="26"/>
+                      <w:szCs w:val="26"/>
+                      <w:lang w:val="vi-VN"/>
+                    </w:rPr>
+                    <w:t>Hệ thống</w:t>
+                  </w:r>
+                </w:p>
+              </w:tc>
+              <w:tc>
+                <w:tcPr>
+                  <w:tcW w:w="0" w:type="auto"/>
+                  <w:tcBorders>
+                    <w:top w:val="single" w:sz="4" w:space="0" w:color="000000"/>
+                    <w:left w:val="single" w:sz="4" w:space="0" w:color="000000"/>
+                    <w:bottom w:val="single" w:sz="4" w:space="0" w:color="000000"/>
+                    <w:right w:val="single" w:sz="4" w:space="0" w:color="000000"/>
+                  </w:tcBorders>
+                  <w:tcMar>
+                    <w:top w:w="0" w:type="dxa"/>
+                    <w:left w:w="108" w:type="dxa"/>
+                    <w:bottom w:w="0" w:type="dxa"/>
+                    <w:right w:w="108" w:type="dxa"/>
+                  </w:tcMar>
+                </w:tcPr>
+                <w:p>
+                  <w:pPr>
+                    <w:rPr>
+                      <w:rFonts w:ascii="Calibri" w:eastAsia="Times New Roman" w:hAnsi="Calibri" w:cs="Calibri"/>
+                      <w:color w:val="000000"/>
+                      <w:sz w:val="26"/>
+                      <w:szCs w:val="26"/>
+                      <w:lang w:val="vi-VN"/>
+                    </w:rPr>
+                  </w:pPr>
+                  <w:r>
+                    <w:rPr>
+                      <w:rFonts w:ascii="Calibri" w:eastAsia="Times New Roman" w:hAnsi="Calibri" w:cs="Calibri"/>
+                      <w:color w:val="000000"/>
+                      <w:sz w:val="26"/>
+                      <w:szCs w:val="26"/>
+                      <w:lang w:val="vi-VN"/>
+                    </w:rPr>
+                    <w:t>Thông báo số sách user mượn vượt quá quy định</w:t>
+                  </w:r>
+                </w:p>
+              </w:tc>
+            </w:tr>
+            <w:tr>
+              <w:trPr>
+                <w:trHeight w:val="449"/>
+              </w:trPr>
+              <w:tc>
+                <w:tcPr>
+                  <w:tcW w:w="0" w:type="auto"/>
+                  <w:tcBorders>
+                    <w:top w:val="single" w:sz="4" w:space="0" w:color="000000"/>
+                    <w:left w:val="single" w:sz="4" w:space="0" w:color="000000"/>
+                    <w:bottom w:val="single" w:sz="4" w:space="0" w:color="000000"/>
+                    <w:right w:val="single" w:sz="4" w:space="0" w:color="000000"/>
+                  </w:tcBorders>
+                  <w:tcMar>
+                    <w:top w:w="0" w:type="dxa"/>
+                    <w:left w:w="108" w:type="dxa"/>
+                    <w:bottom w:w="0" w:type="dxa"/>
+                    <w:right w:w="108" w:type="dxa"/>
+                  </w:tcMar>
+                </w:tcPr>
+                <w:p>
+                  <w:pPr>
+                    <w:rPr>
+                      <w:rFonts w:ascii="Calibri" w:eastAsia="Times New Roman" w:hAnsi="Calibri" w:cs="Calibri"/>
+                      <w:color w:val="000000"/>
+                      <w:sz w:val="26"/>
+                      <w:szCs w:val="26"/>
+                      <w:lang w:val="vi-VN"/>
+                    </w:rPr>
+                  </w:pPr>
+                  <w:r>
+                    <w:rPr>
+                      <w:rFonts w:ascii="Calibri" w:eastAsia="Times New Roman" w:hAnsi="Calibri" w:cs="Calibri"/>
+                      <w:color w:val="000000"/>
+                      <w:sz w:val="26"/>
+                      <w:szCs w:val="26"/>
+                      <w:lang w:val="vi-VN"/>
+                    </w:rPr>
+                    <w:t>5c</w:t>
+                  </w:r>
+                </w:p>
+              </w:tc>
+              <w:tc>
+                <w:tcPr>
+                  <w:tcW w:w="0" w:type="auto"/>
+                  <w:tcBorders>
+                    <w:top w:val="single" w:sz="4" w:space="0" w:color="000000"/>
+                    <w:left w:val="single" w:sz="4" w:space="0" w:color="000000"/>
+                    <w:bottom w:val="single" w:sz="4" w:space="0" w:color="000000"/>
+                    <w:right w:val="single" w:sz="4" w:space="0" w:color="000000"/>
+                  </w:tcBorders>
+                  <w:tcMar>
+                    <w:top w:w="0" w:type="dxa"/>
+                    <w:left w:w="108" w:type="dxa"/>
+                    <w:bottom w:w="0" w:type="dxa"/>
+                    <w:right w:w="108" w:type="dxa"/>
+                  </w:tcMar>
+                </w:tcPr>
+                <w:p>
+                  <w:pPr>
+                    <w:rPr>
+                      <w:rFonts w:ascii="Calibri" w:eastAsia="Times New Roman" w:hAnsi="Calibri" w:cs="Calibri"/>
+                      <w:color w:val="000000"/>
+                      <w:sz w:val="26"/>
+                      <w:szCs w:val="26"/>
+                      <w:lang w:val="vi-VN"/>
+                    </w:rPr>
+                  </w:pPr>
+                  <w:r>
+                    <w:rPr>
+                      <w:rFonts w:ascii="Calibri" w:eastAsia="Times New Roman" w:hAnsi="Calibri" w:cs="Calibri"/>
+                      <w:color w:val="000000"/>
+                      <w:sz w:val="26"/>
+                      <w:szCs w:val="26"/>
+                      <w:lang w:val="vi-VN"/>
+                    </w:rPr>
+                    <w:t>Hệ thống</w:t>
+                  </w:r>
+                </w:p>
+              </w:tc>
+              <w:tc>
+                <w:tcPr>
+                  <w:tcW w:w="0" w:type="auto"/>
+                  <w:tcBorders>
+                    <w:top w:val="single" w:sz="4" w:space="0" w:color="000000"/>
+                    <w:left w:val="single" w:sz="4" w:space="0" w:color="000000"/>
+                    <w:bottom w:val="single" w:sz="4" w:space="0" w:color="000000"/>
+                    <w:right w:val="single" w:sz="4" w:space="0" w:color="000000"/>
+                  </w:tcBorders>
+                  <w:tcMar>
+                    <w:top w:w="0" w:type="dxa"/>
+                    <w:left w:w="108" w:type="dxa"/>
+                    <w:bottom w:w="0" w:type="dxa"/>
+                    <w:right w:w="108" w:type="dxa"/>
+                  </w:tcMar>
+                </w:tcPr>
+                <w:p>
+                  <w:pPr>
+                    <w:rPr>
+                      <w:rFonts w:ascii="Calibri" w:eastAsia="Times New Roman" w:hAnsi="Calibri" w:cs="Calibri"/>
+                      <w:color w:val="000000"/>
+                      <w:sz w:val="26"/>
+                      <w:szCs w:val="26"/>
+                      <w:lang w:val="vi-VN"/>
+                    </w:rPr>
+                  </w:pPr>
+                  <w:r>
+                    <w:rPr>
+                      <w:rFonts w:ascii="Calibri" w:eastAsia="Times New Roman" w:hAnsi="Calibri" w:cs="Calibri"/>
+                      <w:color w:val="000000"/>
+                      <w:sz w:val="26"/>
+                      <w:szCs w:val="26"/>
+                      <w:lang w:val="vi-VN"/>
+                    </w:rPr>
+                    <w:t>Thông báo lỗi do user chưa được xác thực</w:t>
                   </w:r>
                 </w:p>
               </w:tc>

</xml_diff>

<commit_message>
add Vu commit from develop
</commit_message>
<xml_diff>
--- a/Docs/Đặc tả usecase mượn sách.docx
+++ b/Docs/Đặc tả usecase mượn sách.docx
@@ -604,57 +604,7 @@
                 <w:szCs w:val="26"/>
                 <w:lang w:val="vi-VN"/>
               </w:rPr>
-              <w:t xml:space="preserve"> sẽ được </w:t>
-            </w:r>
-            <w:r>
-              <w:rPr>
-                <w:rFonts w:ascii="Calibri" w:eastAsia="Times New Roman" w:hAnsi="Calibri" w:cs="Calibri"/>
-                <w:color w:val="000000"/>
-                <w:sz w:val="26"/>
-                <w:szCs w:val="26"/>
-                <w:lang w:val="vi-VN"/>
-              </w:rPr>
-              <w:t>thêm vào</w:t>
-            </w:r>
-            <w:r>
-              <w:rPr>
-                <w:rFonts w:ascii="Calibri" w:eastAsia="Times New Roman" w:hAnsi="Calibri" w:cs="Calibri"/>
-                <w:color w:val="000000"/>
-                <w:sz w:val="26"/>
-                <w:szCs w:val="26"/>
-                <w:lang w:val="vi-VN"/>
-              </w:rPr>
-              <w:t xml:space="preserve"> </w:t>
-            </w:r>
-            <w:r>
-              <w:rPr>
-                <w:rFonts w:ascii="Calibri" w:eastAsia="Times New Roman" w:hAnsi="Calibri" w:cs="Calibri"/>
-                <w:color w:val="000000"/>
-                <w:sz w:val="26"/>
-                <w:szCs w:val="26"/>
-                <w:lang w:val="vi-VN"/>
-              </w:rPr>
-              <w:t>danh sách</w:t>
-            </w:r>
-            <w:r>
-              <w:rPr>
-                <w:rFonts w:ascii="Calibri" w:eastAsia="Times New Roman" w:hAnsi="Calibri" w:cs="Calibri"/>
-                <w:color w:val="000000"/>
-                <w:sz w:val="26"/>
-                <w:szCs w:val="26"/>
-                <w:lang w:val="vi-VN"/>
-              </w:rPr>
-              <w:t xml:space="preserve"> </w:t>
-            </w:r>
-            <w:r>
-              <w:rPr>
-                <w:rFonts w:ascii="Calibri" w:eastAsia="Times New Roman" w:hAnsi="Calibri" w:cs="Calibri"/>
-                <w:color w:val="000000"/>
-                <w:sz w:val="26"/>
-                <w:szCs w:val="26"/>
-                <w:lang w:val="vi-VN"/>
-              </w:rPr>
-              <w:t>phiếu mượn</w:t>
+              <w:t xml:space="preserve"> sẽ được thêm vào danh sách phiếu mượn</w:t>
             </w:r>
           </w:p>
         </w:tc>
@@ -739,8 +689,8 @@
             </w:tblPr>
             <w:tblGrid>
               <w:gridCol w:w="589"/>
-              <w:gridCol w:w="1130"/>
-              <w:gridCol w:w="4999"/>
+              <w:gridCol w:w="1141"/>
+              <w:gridCol w:w="5141"/>
             </w:tblGrid>
             <w:tr>
               <w:trPr>
@@ -1691,8 +1641,8 @@
             </w:tblPr>
             <w:tblGrid>
               <w:gridCol w:w="589"/>
-              <w:gridCol w:w="1575"/>
-              <w:gridCol w:w="4554"/>
+              <w:gridCol w:w="1547"/>
+              <w:gridCol w:w="4735"/>
             </w:tblGrid>
             <w:tr>
               <w:trPr>
@@ -1990,6 +1940,244 @@
                       <w:szCs w:val="26"/>
                     </w:rPr>
                     <w:t>sách</w:t>
+                  </w:r>
+                </w:p>
+              </w:tc>
+            </w:tr>
+            <w:tr>
+              <w:trPr>
+                <w:trHeight w:val="449"/>
+              </w:trPr>
+              <w:tc>
+                <w:tcPr>
+                  <w:tcW w:w="0" w:type="auto"/>
+                  <w:tcBorders>
+                    <w:top w:val="single" w:sz="4" w:space="0" w:color="000000"/>
+                    <w:left w:val="single" w:sz="4" w:space="0" w:color="000000"/>
+                    <w:bottom w:val="single" w:sz="4" w:space="0" w:color="000000"/>
+                    <w:right w:val="single" w:sz="4" w:space="0" w:color="000000"/>
+                  </w:tcBorders>
+                  <w:tcMar>
+                    <w:top w:w="0" w:type="dxa"/>
+                    <w:left w:w="108" w:type="dxa"/>
+                    <w:bottom w:w="0" w:type="dxa"/>
+                    <w:right w:w="108" w:type="dxa"/>
+                  </w:tcMar>
+                </w:tcPr>
+                <w:p>
+                  <w:pPr>
+                    <w:rPr>
+                      <w:rFonts w:ascii="Calibri" w:eastAsia="Times New Roman" w:hAnsi="Calibri" w:cs="Calibri"/>
+                      <w:color w:val="000000"/>
+                      <w:sz w:val="26"/>
+                      <w:szCs w:val="26"/>
+                      <w:lang w:val="vi-VN"/>
+                    </w:rPr>
+                  </w:pPr>
+                  <w:r>
+                    <w:rPr>
+                      <w:rFonts w:ascii="Calibri" w:eastAsia="Times New Roman" w:hAnsi="Calibri" w:cs="Calibri"/>
+                      <w:color w:val="000000"/>
+                      <w:sz w:val="26"/>
+                      <w:szCs w:val="26"/>
+                      <w:lang w:val="vi-VN"/>
+                    </w:rPr>
+                    <w:t>5b</w:t>
+                  </w:r>
+                </w:p>
+              </w:tc>
+              <w:tc>
+                <w:tcPr>
+                  <w:tcW w:w="0" w:type="auto"/>
+                  <w:tcBorders>
+                    <w:top w:val="single" w:sz="4" w:space="0" w:color="000000"/>
+                    <w:left w:val="single" w:sz="4" w:space="0" w:color="000000"/>
+                    <w:bottom w:val="single" w:sz="4" w:space="0" w:color="000000"/>
+                    <w:right w:val="single" w:sz="4" w:space="0" w:color="000000"/>
+                  </w:tcBorders>
+                  <w:tcMar>
+                    <w:top w:w="0" w:type="dxa"/>
+                    <w:left w:w="108" w:type="dxa"/>
+                    <w:bottom w:w="0" w:type="dxa"/>
+                    <w:right w:w="108" w:type="dxa"/>
+                  </w:tcMar>
+                </w:tcPr>
+                <w:p>
+                  <w:pPr>
+                    <w:rPr>
+                      <w:rFonts w:ascii="Calibri" w:eastAsia="Times New Roman" w:hAnsi="Calibri" w:cs="Calibri"/>
+                      <w:color w:val="000000"/>
+                      <w:sz w:val="26"/>
+                      <w:szCs w:val="26"/>
+                      <w:lang w:val="vi-VN"/>
+                    </w:rPr>
+                  </w:pPr>
+                  <w:r>
+                    <w:rPr>
+                      <w:rFonts w:ascii="Calibri" w:eastAsia="Times New Roman" w:hAnsi="Calibri" w:cs="Calibri"/>
+                      <w:color w:val="000000"/>
+                      <w:sz w:val="26"/>
+                      <w:szCs w:val="26"/>
+                      <w:lang w:val="vi-VN"/>
+                    </w:rPr>
+                    <w:t>Hệ thống</w:t>
+                  </w:r>
+                </w:p>
+              </w:tc>
+              <w:tc>
+                <w:tcPr>
+                  <w:tcW w:w="0" w:type="auto"/>
+                  <w:tcBorders>
+                    <w:top w:val="single" w:sz="4" w:space="0" w:color="000000"/>
+                    <w:left w:val="single" w:sz="4" w:space="0" w:color="000000"/>
+                    <w:bottom w:val="single" w:sz="4" w:space="0" w:color="000000"/>
+                    <w:right w:val="single" w:sz="4" w:space="0" w:color="000000"/>
+                  </w:tcBorders>
+                  <w:tcMar>
+                    <w:top w:w="0" w:type="dxa"/>
+                    <w:left w:w="108" w:type="dxa"/>
+                    <w:bottom w:w="0" w:type="dxa"/>
+                    <w:right w:w="108" w:type="dxa"/>
+                  </w:tcMar>
+                </w:tcPr>
+                <w:p>
+                  <w:pPr>
+                    <w:rPr>
+                      <w:rFonts w:ascii="Calibri" w:eastAsia="Times New Roman" w:hAnsi="Calibri" w:cs="Calibri"/>
+                      <w:color w:val="000000"/>
+                      <w:sz w:val="26"/>
+                      <w:szCs w:val="26"/>
+                      <w:lang w:val="vi-VN"/>
+                    </w:rPr>
+                  </w:pPr>
+                  <w:r>
+                    <w:rPr>
+                      <w:rFonts w:ascii="Calibri" w:eastAsia="Times New Roman" w:hAnsi="Calibri" w:cs="Calibri"/>
+                      <w:color w:val="000000"/>
+                      <w:sz w:val="26"/>
+                      <w:szCs w:val="26"/>
+                      <w:lang w:val="vi-VN"/>
+                    </w:rPr>
+                    <w:t>Thông báo số sách user mượn vượt quá quy định</w:t>
+                  </w:r>
+                </w:p>
+              </w:tc>
+            </w:tr>
+            <w:tr>
+              <w:trPr>
+                <w:trHeight w:val="449"/>
+              </w:trPr>
+              <w:tc>
+                <w:tcPr>
+                  <w:tcW w:w="0" w:type="auto"/>
+                  <w:tcBorders>
+                    <w:top w:val="single" w:sz="4" w:space="0" w:color="000000"/>
+                    <w:left w:val="single" w:sz="4" w:space="0" w:color="000000"/>
+                    <w:bottom w:val="single" w:sz="4" w:space="0" w:color="000000"/>
+                    <w:right w:val="single" w:sz="4" w:space="0" w:color="000000"/>
+                  </w:tcBorders>
+                  <w:tcMar>
+                    <w:top w:w="0" w:type="dxa"/>
+                    <w:left w:w="108" w:type="dxa"/>
+                    <w:bottom w:w="0" w:type="dxa"/>
+                    <w:right w:w="108" w:type="dxa"/>
+                  </w:tcMar>
+                </w:tcPr>
+                <w:p>
+                  <w:pPr>
+                    <w:rPr>
+                      <w:rFonts w:ascii="Calibri" w:eastAsia="Times New Roman" w:hAnsi="Calibri" w:cs="Calibri"/>
+                      <w:color w:val="000000"/>
+                      <w:sz w:val="26"/>
+                      <w:szCs w:val="26"/>
+                      <w:lang w:val="vi-VN"/>
+                    </w:rPr>
+                  </w:pPr>
+                  <w:r>
+                    <w:rPr>
+                      <w:rFonts w:ascii="Calibri" w:eastAsia="Times New Roman" w:hAnsi="Calibri" w:cs="Calibri"/>
+                      <w:color w:val="000000"/>
+                      <w:sz w:val="26"/>
+                      <w:szCs w:val="26"/>
+                      <w:lang w:val="vi-VN"/>
+                    </w:rPr>
+                    <w:t>5c</w:t>
+                  </w:r>
+                </w:p>
+              </w:tc>
+              <w:tc>
+                <w:tcPr>
+                  <w:tcW w:w="0" w:type="auto"/>
+                  <w:tcBorders>
+                    <w:top w:val="single" w:sz="4" w:space="0" w:color="000000"/>
+                    <w:left w:val="single" w:sz="4" w:space="0" w:color="000000"/>
+                    <w:bottom w:val="single" w:sz="4" w:space="0" w:color="000000"/>
+                    <w:right w:val="single" w:sz="4" w:space="0" w:color="000000"/>
+                  </w:tcBorders>
+                  <w:tcMar>
+                    <w:top w:w="0" w:type="dxa"/>
+                    <w:left w:w="108" w:type="dxa"/>
+                    <w:bottom w:w="0" w:type="dxa"/>
+                    <w:right w:w="108" w:type="dxa"/>
+                  </w:tcMar>
+                </w:tcPr>
+                <w:p>
+                  <w:pPr>
+                    <w:rPr>
+                      <w:rFonts w:ascii="Calibri" w:eastAsia="Times New Roman" w:hAnsi="Calibri" w:cs="Calibri"/>
+                      <w:color w:val="000000"/>
+                      <w:sz w:val="26"/>
+                      <w:szCs w:val="26"/>
+                      <w:lang w:val="vi-VN"/>
+                    </w:rPr>
+                  </w:pPr>
+                  <w:r>
+                    <w:rPr>
+                      <w:rFonts w:ascii="Calibri" w:eastAsia="Times New Roman" w:hAnsi="Calibri" w:cs="Calibri"/>
+                      <w:color w:val="000000"/>
+                      <w:sz w:val="26"/>
+                      <w:szCs w:val="26"/>
+                      <w:lang w:val="vi-VN"/>
+                    </w:rPr>
+                    <w:t>Hệ thống</w:t>
+                  </w:r>
+                </w:p>
+              </w:tc>
+              <w:tc>
+                <w:tcPr>
+                  <w:tcW w:w="0" w:type="auto"/>
+                  <w:tcBorders>
+                    <w:top w:val="single" w:sz="4" w:space="0" w:color="000000"/>
+                    <w:left w:val="single" w:sz="4" w:space="0" w:color="000000"/>
+                    <w:bottom w:val="single" w:sz="4" w:space="0" w:color="000000"/>
+                    <w:right w:val="single" w:sz="4" w:space="0" w:color="000000"/>
+                  </w:tcBorders>
+                  <w:tcMar>
+                    <w:top w:w="0" w:type="dxa"/>
+                    <w:left w:w="108" w:type="dxa"/>
+                    <w:bottom w:w="0" w:type="dxa"/>
+                    <w:right w:w="108" w:type="dxa"/>
+                  </w:tcMar>
+                </w:tcPr>
+                <w:p>
+                  <w:pPr>
+                    <w:rPr>
+                      <w:rFonts w:ascii="Calibri" w:eastAsia="Times New Roman" w:hAnsi="Calibri" w:cs="Calibri"/>
+                      <w:color w:val="000000"/>
+                      <w:sz w:val="26"/>
+                      <w:szCs w:val="26"/>
+                      <w:lang w:val="vi-VN"/>
+                    </w:rPr>
+                  </w:pPr>
+                  <w:r>
+                    <w:rPr>
+                      <w:rFonts w:ascii="Calibri" w:eastAsia="Times New Roman" w:hAnsi="Calibri" w:cs="Calibri"/>
+                      <w:color w:val="000000"/>
+                      <w:sz w:val="26"/>
+                      <w:szCs w:val="26"/>
+                      <w:lang w:val="vi-VN"/>
+                    </w:rPr>
+                    <w:t>Thông báo lỗi do user chưa được xác thực</w:t>
                   </w:r>
                 </w:p>
               </w:tc>

</xml_diff>